<commit_message>
API get orders edited
</commit_message>
<xml_diff>
--- a/API_Documentation.docx
+++ b/API_Documentation.docx
@@ -931,18 +931,6 @@
         </w:numPr>
       </w:pPr>
       <w:r>
-        <w:t>user_id</w:t>
-      </w:r>
-    </w:p>
-    <w:p>
-      <w:pPr>
-        <w:pStyle w:val="ListParagraph"/>
-        <w:numPr>
-          <w:ilvl w:val="1"/>
-          <w:numId w:val="9"/>
-        </w:numPr>
-      </w:pPr>
-      <w:r>
         <w:t>shop_id</w:t>
       </w:r>
     </w:p>
@@ -976,17 +964,104 @@
           <w:iCs/>
           <w:color w:val="000000" w:themeColor="text1"/>
         </w:rPr>
-        <w:t>{"result":true,"shop_id":"1","name":"Starbucks","latitude":"0.0","longitude":"0.0","address":"8 King's Cross","postcode":"N</w:t>
+        <w:t>{"result":true,"shop_id":"1","name":"Starbucks","latitude":"0.0","longitude":"0.0","address":"8 King's Cross","postcode":"NW1000","city":"London"}</w:t>
+      </w:r>
+    </w:p>
+    <w:p>
+      <w:pPr>
+        <w:pStyle w:val="Heading1"/>
+      </w:pPr>
+      <w:r>
+        <w:t xml:space="preserve">Get </w:t>
+      </w:r>
+      <w:r>
+        <w:t>Orders</w:t>
+      </w:r>
+    </w:p>
+    <w:p>
+      <w:pPr>
+        <w:pStyle w:val="ListParagraph"/>
+        <w:numPr>
+          <w:ilvl w:val="0"/>
+          <w:numId w:val="10"/>
+        </w:numPr>
+      </w:pPr>
+      <w:r>
+        <w:t xml:space="preserve">Call </w:t>
+      </w:r>
+      <w:r>
+        <w:rPr>
+          <w:b/>
+        </w:rPr>
+        <w:t>api_</w:t>
+      </w:r>
+      <w:r>
+        <w:rPr>
+          <w:b/>
+        </w:rPr>
+        <w:t>api_get_orders</w:t>
+      </w:r>
+      <w:r>
+        <w:rPr>
+          <w:b/>
+        </w:rPr>
+        <w:t>.php</w:t>
+      </w:r>
+    </w:p>
+    <w:p>
+      <w:pPr>
+        <w:pStyle w:val="ListParagraph"/>
+        <w:numPr>
+          <w:ilvl w:val="0"/>
+          <w:numId w:val="10"/>
+        </w:numPr>
+      </w:pPr>
+      <w:r>
+        <w:t>Send the following POST parameters:</w:t>
       </w:r>
       <w:bookmarkStart w:id="0" w:name="_GoBack"/>
       <w:bookmarkEnd w:id="0"/>
+    </w:p>
+    <w:p>
+      <w:pPr>
+        <w:pStyle w:val="ListParagraph"/>
+        <w:numPr>
+          <w:ilvl w:val="1"/>
+          <w:numId w:val="10"/>
+        </w:numPr>
+      </w:pPr>
+      <w:r>
+        <w:t>shop_id</w:t>
+      </w:r>
+    </w:p>
+    <w:p>
+      <w:pPr>
+        <w:pStyle w:val="ListParagraph"/>
+        <w:numPr>
+          <w:ilvl w:val="0"/>
+          <w:numId w:val="10"/>
+        </w:numPr>
+      </w:pPr>
+      <w:r>
+        <w:t>It should return the following in case of success:</w:t>
+      </w:r>
+    </w:p>
+    <w:p>
+      <w:pPr>
+        <w:pBdr>
+          <w:top w:val="single" w:sz="4" w:space="1" w:color="auto"/>
+          <w:left w:val="single" w:sz="4" w:space="4" w:color="auto"/>
+          <w:bottom w:val="single" w:sz="4" w:space="1" w:color="auto"/>
+          <w:right w:val="single" w:sz="4" w:space="4" w:color="auto"/>
+        </w:pBdr>
+      </w:pPr>
       <w:r>
         <w:rPr>
           <w:i/>
           <w:iCs/>
           <w:color w:val="000000" w:themeColor="text1"/>
         </w:rPr>
-        <w:t>W1000","city":"London"}</w:t>
+        <w:t>{"result":true,"0":{"product_name":"Latte (Small)","product_price":"2.99","order_time":"18:36"},"1":{"product_name":"Latte (Small)","product_price":"2.99","order_time":"18:37"},"2":{"product_name":"Latte (Small)","product_price":"2.99","order_time":"22:57"}}</w:t>
       </w:r>
     </w:p>
     <w:sectPr>
@@ -1317,6 +1392,92 @@
     </w:lvl>
   </w:abstractNum>
   <w:abstractNum w:abstractNumId="2">
+    <w:nsid w:val="411F120A"/>
+    <w:multiLevelType w:val="hybridMultilevel"/>
+    <w:tmpl w:val="3624641A"/>
+    <w:lvl w:ilvl="0" w:tplc="0409000F">
+      <w:start w:val="1"/>
+      <w:numFmt w:val="decimal"/>
+      <w:lvlText w:val="%1."/>
+      <w:lvlJc w:val="left"/>
+      <w:pPr>
+        <w:ind w:left="720" w:hanging="360"/>
+      </w:pPr>
+    </w:lvl>
+    <w:lvl w:ilvl="1" w:tplc="04090019">
+      <w:start w:val="1"/>
+      <w:numFmt w:val="lowerLetter"/>
+      <w:lvlText w:val="%2."/>
+      <w:lvlJc w:val="left"/>
+      <w:pPr>
+        <w:ind w:left="1440" w:hanging="360"/>
+      </w:pPr>
+    </w:lvl>
+    <w:lvl w:ilvl="2" w:tplc="0409001B" w:tentative="1">
+      <w:start w:val="1"/>
+      <w:numFmt w:val="lowerRoman"/>
+      <w:lvlText w:val="%3."/>
+      <w:lvlJc w:val="right"/>
+      <w:pPr>
+        <w:ind w:left="2160" w:hanging="180"/>
+      </w:pPr>
+    </w:lvl>
+    <w:lvl w:ilvl="3" w:tplc="0409000F" w:tentative="1">
+      <w:start w:val="1"/>
+      <w:numFmt w:val="decimal"/>
+      <w:lvlText w:val="%4."/>
+      <w:lvlJc w:val="left"/>
+      <w:pPr>
+        <w:ind w:left="2880" w:hanging="360"/>
+      </w:pPr>
+    </w:lvl>
+    <w:lvl w:ilvl="4" w:tplc="04090019" w:tentative="1">
+      <w:start w:val="1"/>
+      <w:numFmt w:val="lowerLetter"/>
+      <w:lvlText w:val="%5."/>
+      <w:lvlJc w:val="left"/>
+      <w:pPr>
+        <w:ind w:left="3600" w:hanging="360"/>
+      </w:pPr>
+    </w:lvl>
+    <w:lvl w:ilvl="5" w:tplc="0409001B" w:tentative="1">
+      <w:start w:val="1"/>
+      <w:numFmt w:val="lowerRoman"/>
+      <w:lvlText w:val="%6."/>
+      <w:lvlJc w:val="right"/>
+      <w:pPr>
+        <w:ind w:left="4320" w:hanging="180"/>
+      </w:pPr>
+    </w:lvl>
+    <w:lvl w:ilvl="6" w:tplc="0409000F" w:tentative="1">
+      <w:start w:val="1"/>
+      <w:numFmt w:val="decimal"/>
+      <w:lvlText w:val="%7."/>
+      <w:lvlJc w:val="left"/>
+      <w:pPr>
+        <w:ind w:left="5040" w:hanging="360"/>
+      </w:pPr>
+    </w:lvl>
+    <w:lvl w:ilvl="7" w:tplc="04090019" w:tentative="1">
+      <w:start w:val="1"/>
+      <w:numFmt w:val="lowerLetter"/>
+      <w:lvlText w:val="%8."/>
+      <w:lvlJc w:val="left"/>
+      <w:pPr>
+        <w:ind w:left="5760" w:hanging="360"/>
+      </w:pPr>
+    </w:lvl>
+    <w:lvl w:ilvl="8" w:tplc="0409001B" w:tentative="1">
+      <w:start w:val="1"/>
+      <w:numFmt w:val="lowerRoman"/>
+      <w:lvlText w:val="%9."/>
+      <w:lvlJc w:val="right"/>
+      <w:pPr>
+        <w:ind w:left="6480" w:hanging="180"/>
+      </w:pPr>
+    </w:lvl>
+  </w:abstractNum>
+  <w:abstractNum w:abstractNumId="3">
     <w:nsid w:val="42F91FE7"/>
     <w:multiLevelType w:val="hybridMultilevel"/>
     <w:tmpl w:val="3624641A"/>
@@ -1402,7 +1563,7 @@
       </w:pPr>
     </w:lvl>
   </w:abstractNum>
-  <w:abstractNum w:abstractNumId="3">
+  <w:abstractNum w:abstractNumId="4">
     <w:nsid w:val="453B3B1C"/>
     <w:multiLevelType w:val="hybridMultilevel"/>
     <w:tmpl w:val="BF1ADC86"/>
@@ -1488,7 +1649,7 @@
       </w:pPr>
     </w:lvl>
   </w:abstractNum>
-  <w:abstractNum w:abstractNumId="4">
+  <w:abstractNum w:abstractNumId="5">
     <w:nsid w:val="66E77811"/>
     <w:multiLevelType w:val="hybridMultilevel"/>
     <w:tmpl w:val="3624641A"/>
@@ -1574,7 +1735,7 @@
       </w:pPr>
     </w:lvl>
   </w:abstractNum>
-  <w:abstractNum w:abstractNumId="5">
+  <w:abstractNum w:abstractNumId="6">
     <w:nsid w:val="683C2237"/>
     <w:multiLevelType w:val="hybridMultilevel"/>
     <w:tmpl w:val="3624641A"/>
@@ -1660,7 +1821,7 @@
       </w:pPr>
     </w:lvl>
   </w:abstractNum>
-  <w:abstractNum w:abstractNumId="6">
+  <w:abstractNum w:abstractNumId="7">
     <w:nsid w:val="69F81A6E"/>
     <w:multiLevelType w:val="hybridMultilevel"/>
     <w:tmpl w:val="5324DE8C"/>
@@ -1746,7 +1907,7 @@
       </w:pPr>
     </w:lvl>
   </w:abstractNum>
-  <w:abstractNum w:abstractNumId="7">
+  <w:abstractNum w:abstractNumId="8">
     <w:nsid w:val="6BD920F2"/>
     <w:multiLevelType w:val="hybridMultilevel"/>
     <w:tmpl w:val="3624641A"/>
@@ -1832,7 +1993,7 @@
       </w:pPr>
     </w:lvl>
   </w:abstractNum>
-  <w:abstractNum w:abstractNumId="8">
+  <w:abstractNum w:abstractNumId="9">
     <w:nsid w:val="73F84B32"/>
     <w:multiLevelType w:val="hybridMultilevel"/>
     <w:tmpl w:val="3624641A"/>
@@ -1919,31 +2080,34 @@
     </w:lvl>
   </w:abstractNum>
   <w:num w:numId="1">
+    <w:abstractNumId w:val="4"/>
+  </w:num>
+  <w:num w:numId="2">
     <w:abstractNumId w:val="3"/>
   </w:num>
-  <w:num w:numId="2">
-    <w:abstractNumId w:val="2"/>
-  </w:num>
   <w:num w:numId="3">
-    <w:abstractNumId w:val="6"/>
+    <w:abstractNumId w:val="7"/>
   </w:num>
   <w:num w:numId="4">
-    <w:abstractNumId w:val="7"/>
+    <w:abstractNumId w:val="8"/>
   </w:num>
   <w:num w:numId="5">
     <w:abstractNumId w:val="0"/>
   </w:num>
   <w:num w:numId="6">
-    <w:abstractNumId w:val="5"/>
+    <w:abstractNumId w:val="6"/>
   </w:num>
   <w:num w:numId="7">
     <w:abstractNumId w:val="1"/>
   </w:num>
   <w:num w:numId="8">
-    <w:abstractNumId w:val="8"/>
+    <w:abstractNumId w:val="9"/>
   </w:num>
   <w:num w:numId="9">
-    <w:abstractNumId w:val="4"/>
+    <w:abstractNumId w:val="5"/>
+  </w:num>
+  <w:num w:numId="10">
+    <w:abstractNumId w:val="2"/>
   </w:num>
 </w:numbering>
 </file>

</xml_diff>